<commit_message>
cleaning up some files pushed by mistake
</commit_message>
<xml_diff>
--- a/DOCS/Drafts/Design Spec/AndroidApplication.docx
+++ b/DOCS/Drafts/Design Spec/AndroidApplication.docx
@@ -1,6 +1,6 @@
 
 <file path=word/document.xml><?xml version="1.0" encoding="utf-8"?>
-<w:document xmlns:wpc="http://schemas.microsoft.com/office/word/2010/wordprocessingCanvas" xmlns:mo="http://schemas.microsoft.com/office/mac/office/2008/main" xmlns:mc="http://schemas.openxmlformats.org/markup-compatibility/2006" xmlns:mv="urn:schemas-microsoft-com:mac:vml" xmlns:o="urn:schemas-microsoft-com:office:office" xmlns:r="http://schemas.openxmlformats.org/officeDocument/2006/relationships" xmlns:m="http://schemas.openxmlformats.org/officeDocument/2006/math" xmlns:v="urn:schemas-microsoft-com:vml" xmlns:wp14="http://schemas.microsoft.com/office/word/2010/wordprocessingDrawing" xmlns:wp="http://schemas.openxmlformats.org/drawingml/2006/wordprocessingDrawing" xmlns:w10="urn:schemas-microsoft-com:office:word" xmlns:w="http://schemas.openxmlformats.org/wordprocessingml/2006/main" xmlns:w14="http://schemas.microsoft.com/office/word/2010/wordml" xmlns:wpg="http://schemas.microsoft.com/office/word/2010/wordprocessingGroup" xmlns:wpi="http://schemas.microsoft.com/office/word/2010/wordprocessingInk" xmlns:wne="http://schemas.microsoft.com/office/word/2006/wordml" xmlns:wps="http://schemas.microsoft.com/office/word/2010/wordprocessingShape" mc:Ignorable="w14 wp14">
+<w:document xmlns:wpc="http://schemas.microsoft.com/office/word/2010/wordprocessingCanvas" xmlns:mc="http://schemas.openxmlformats.org/markup-compatibility/2006" xmlns:o="urn:schemas-microsoft-com:office:office" xmlns:r="http://schemas.openxmlformats.org/officeDocument/2006/relationships" xmlns:m="http://schemas.openxmlformats.org/officeDocument/2006/math" xmlns:v="urn:schemas-microsoft-com:vml" xmlns:wp14="http://schemas.microsoft.com/office/word/2010/wordprocessingDrawing" xmlns:wp="http://schemas.openxmlformats.org/drawingml/2006/wordprocessingDrawing" xmlns:w10="urn:schemas-microsoft-com:office:word" xmlns:w="http://schemas.openxmlformats.org/wordprocessingml/2006/main" xmlns:w14="http://schemas.microsoft.com/office/word/2010/wordml" xmlns:wpg="http://schemas.microsoft.com/office/word/2010/wordprocessingGroup" xmlns:wpi="http://schemas.microsoft.com/office/word/2010/wordprocessingInk" xmlns:wne="http://schemas.microsoft.com/office/word/2006/wordml" xmlns:wps="http://schemas.microsoft.com/office/word/2010/wordprocessingShape" mc:Ignorable="w14 wp14">
   <w:body>
     <w:p>
       <w:pPr>
@@ -38,8 +38,105 @@
         </w:numPr>
       </w:pPr>
       <w:r>
-        <w:t>METHODS</w:t>
-      </w:r>
+        <w:t>Constructors:</w:t>
+      </w:r>
+    </w:p>
+    <w:p>
+      <w:pPr>
+        <w:pStyle w:val="ListParagraph"/>
+        <w:numPr>
+          <w:ilvl w:val="2"/>
+          <w:numId w:val="2"/>
+        </w:numPr>
+      </w:pPr>
+      <w:r>
+        <w:t>Empty</w:t>
+      </w:r>
+    </w:p>
+    <w:p>
+      <w:pPr>
+        <w:pStyle w:val="ListParagraph"/>
+        <w:numPr>
+          <w:ilvl w:val="2"/>
+          <w:numId w:val="2"/>
+        </w:numPr>
+      </w:pPr>
+      <w:r>
+        <w:t xml:space="preserve">With name </w:t>
+      </w:r>
+    </w:p>
+    <w:p>
+      <w:pPr>
+        <w:pStyle w:val="ListParagraph"/>
+        <w:numPr>
+          <w:ilvl w:val="2"/>
+          <w:numId w:val="2"/>
+        </w:numPr>
+      </w:pPr>
+      <w:r>
+        <w:t>With name and short description</w:t>
+      </w:r>
+    </w:p>
+    <w:p>
+      <w:pPr>
+        <w:pStyle w:val="ListParagraph"/>
+        <w:numPr>
+          <w:ilvl w:val="2"/>
+          <w:numId w:val="2"/>
+        </w:numPr>
+      </w:pPr>
+      <w:r>
+        <w:t>With name, short description and long description</w:t>
+      </w:r>
+    </w:p>
+    <w:p>
+      <w:pPr>
+        <w:pStyle w:val="ListParagraph"/>
+        <w:numPr>
+          <w:ilvl w:val="1"/>
+          <w:numId w:val="2"/>
+        </w:numPr>
+      </w:pPr>
+      <w:r>
+        <w:t>Getters/Setters</w:t>
+      </w:r>
+    </w:p>
+    <w:p>
+      <w:pPr>
+        <w:pStyle w:val="ListParagraph"/>
+        <w:numPr>
+          <w:ilvl w:val="1"/>
+          <w:numId w:val="2"/>
+        </w:numPr>
+      </w:pPr>
+      <w:proofErr w:type="spellStart"/>
+      <w:r>
+        <w:t>addLocation</w:t>
+      </w:r>
+      <w:proofErr w:type="spellEnd"/>
+      <w:r>
+        <w:t>:</w:t>
+      </w:r>
+      <w:r>
+        <w:br/>
+        <w:t xml:space="preserve">Takes a Location and adds it into the linked list of locations </w:t>
+      </w:r>
+      <w:bookmarkStart w:id="0" w:name="_GoBack"/>
+      <w:bookmarkEnd w:id="0"/>
+    </w:p>
+    <w:p>
+      <w:pPr>
+        <w:pStyle w:val="ListParagraph"/>
+        <w:numPr>
+          <w:ilvl w:val="1"/>
+          <w:numId w:val="2"/>
+        </w:numPr>
+      </w:pPr>
+      <w:proofErr w:type="spellStart"/>
+      <w:r>
+        <w:t>removeLocation</w:t>
+      </w:r>
+      <w:proofErr w:type="spellEnd"/>
     </w:p>
     <w:p>
       <w:pPr>
@@ -57,21 +154,7 @@
           <w:rFonts w:ascii="Times New Roman" w:hAnsi="Times New Roman" w:cs="Times New Roman"/>
           <w:lang w:val="en-US"/>
         </w:rPr>
-        <w:t xml:space="preserve">A key location within the tour.  It consists of; a longitude and latitude for the location, a name of the location where you are at, a short description of the location limited to 140 characters, a </w:t>
-      </w:r>
-      <w:r>
-        <w:rPr>
-          <w:rFonts w:ascii="Times New Roman" w:hAnsi="Times New Roman" w:cs="Times New Roman"/>
-          <w:lang w:val="en-US"/>
-        </w:rPr>
-        <w:t>time stamp that can be used</w:t>
-      </w:r>
-      <w:r>
-        <w:rPr>
-          <w:rFonts w:ascii="Times New Roman" w:hAnsi="Times New Roman" w:cs="Times New Roman"/>
-          <w:lang w:val="en-US"/>
-        </w:rPr>
-        <w:t xml:space="preserve"> to calculate a total time for the walk, and a list of photos taken along the walk with a maximum of 5.</w:t>
+        <w:t>A key location within the tour.  It consists of; a longitude and latitude for the location, a name of the location where you are at, a short description of the location limited to 140 characters, a time stamp that can be used to calculate a total time for the walk, and a list of photos taken along the walk with a maximum of 5.</w:t>
       </w:r>
     </w:p>
     <w:p>
@@ -179,10 +262,7 @@
         </w:rPr>
       </w:pPr>
     </w:p>
-    <w:p>
-      <w:bookmarkStart w:id="0" w:name="_GoBack"/>
-      <w:bookmarkEnd w:id="0"/>
-    </w:p>
+    <w:p/>
     <w:sectPr>
       <w:pgSz w:w="12240" w:h="15840"/>
       <w:pgMar w:top="1440" w:right="1800" w:bottom="1440" w:left="1800" w:header="720" w:footer="720" w:gutter="0"/>
@@ -194,7 +274,7 @@
 </file>
 
 <file path=word/numbering.xml><?xml version="1.0" encoding="utf-8"?>
-<w:numbering xmlns:wpc="http://schemas.microsoft.com/office/word/2010/wordprocessingCanvas" xmlns:mo="http://schemas.microsoft.com/office/mac/office/2008/main" xmlns:mc="http://schemas.openxmlformats.org/markup-compatibility/2006" xmlns:mv="urn:schemas-microsoft-com:mac:vml" xmlns:o="urn:schemas-microsoft-com:office:office" xmlns:r="http://schemas.openxmlformats.org/officeDocument/2006/relationships" xmlns:m="http://schemas.openxmlformats.org/officeDocument/2006/math" xmlns:v="urn:schemas-microsoft-com:vml" xmlns:wp14="http://schemas.microsoft.com/office/word/2010/wordprocessingDrawing" xmlns:wp="http://schemas.openxmlformats.org/drawingml/2006/wordprocessingDrawing" xmlns:w10="urn:schemas-microsoft-com:office:word" xmlns:w="http://schemas.openxmlformats.org/wordprocessingml/2006/main" xmlns:w14="http://schemas.microsoft.com/office/word/2010/wordml" xmlns:wpg="http://schemas.microsoft.com/office/word/2010/wordprocessingGroup" xmlns:wpi="http://schemas.microsoft.com/office/word/2010/wordprocessingInk" xmlns:wne="http://schemas.microsoft.com/office/word/2006/wordml" xmlns:wps="http://schemas.microsoft.com/office/word/2010/wordprocessingShape" mc:Ignorable="w14 wp14">
+<w:numbering xmlns:wpc="http://schemas.microsoft.com/office/word/2010/wordprocessingCanvas" xmlns:mc="http://schemas.openxmlformats.org/markup-compatibility/2006" xmlns:o="urn:schemas-microsoft-com:office:office" xmlns:r="http://schemas.openxmlformats.org/officeDocument/2006/relationships" xmlns:m="http://schemas.openxmlformats.org/officeDocument/2006/math" xmlns:v="urn:schemas-microsoft-com:vml" xmlns:wp14="http://schemas.microsoft.com/office/word/2010/wordprocessingDrawing" xmlns:wp="http://schemas.openxmlformats.org/drawingml/2006/wordprocessingDrawing" xmlns:w10="urn:schemas-microsoft-com:office:word" xmlns:w="http://schemas.openxmlformats.org/wordprocessingml/2006/main" xmlns:w14="http://schemas.microsoft.com/office/word/2010/wordml" xmlns:wpg="http://schemas.microsoft.com/office/word/2010/wordprocessingGroup" xmlns:wpi="http://schemas.microsoft.com/office/word/2010/wordprocessingInk" xmlns:wne="http://schemas.microsoft.com/office/word/2006/wordml" xmlns:wps="http://schemas.microsoft.com/office/word/2010/wordprocessingShape" mc:Ignorable="w14 wp14">
   <w:abstractNum w:abstractNumId="0">
     <w:nsid w:val="00000001"/>
     <w:multiLevelType w:val="hybridMultilevel"/>
@@ -357,7 +437,7 @@
     </w:rPrDefault>
     <w:pPrDefault/>
   </w:docDefaults>
-  <w:latentStyles w:defLockedState="0" w:defUIPriority="99" w:defSemiHidden="1" w:defUnhideWhenUsed="1" w:defQFormat="0" w:count="276">
+  <w:latentStyles w:defLockedState="0" w:defUIPriority="99" w:defSemiHidden="1" w:defUnhideWhenUsed="1" w:defQFormat="0" w:count="267">
     <w:lsdException w:name="Normal" w:semiHidden="0" w:uiPriority="0" w:unhideWhenUsed="0" w:qFormat="1"/>
     <w:lsdException w:name="heading 1" w:semiHidden="0" w:uiPriority="9" w:unhideWhenUsed="0" w:qFormat="1"/>
     <w:lsdException w:name="heading 2" w:uiPriority="9" w:qFormat="1"/>
@@ -581,7 +661,7 @@
 </file>
 
 <file path=word/stylesWithEffects.xml><?xml version="1.0" encoding="utf-8"?>
-<w:styles xmlns:wpc="http://schemas.microsoft.com/office/word/2010/wordprocessingCanvas" xmlns:mo="http://schemas.microsoft.com/office/mac/office/2008/main" xmlns:mc="http://schemas.openxmlformats.org/markup-compatibility/2006" xmlns:mv="urn:schemas-microsoft-com:mac:vml" xmlns:o="urn:schemas-microsoft-com:office:office" xmlns:r="http://schemas.openxmlformats.org/officeDocument/2006/relationships" xmlns:m="http://schemas.openxmlformats.org/officeDocument/2006/math" xmlns:v="urn:schemas-microsoft-com:vml" xmlns:wp14="http://schemas.microsoft.com/office/word/2010/wordprocessingDrawing" xmlns:wp="http://schemas.openxmlformats.org/drawingml/2006/wordprocessingDrawing" xmlns:w10="urn:schemas-microsoft-com:office:word" xmlns:w="http://schemas.openxmlformats.org/wordprocessingml/2006/main" xmlns:w14="http://schemas.microsoft.com/office/word/2010/wordml" xmlns:wpg="http://schemas.microsoft.com/office/word/2010/wordprocessingGroup" xmlns:wpi="http://schemas.microsoft.com/office/word/2010/wordprocessingInk" xmlns:wne="http://schemas.microsoft.com/office/word/2006/wordml" xmlns:wps="http://schemas.microsoft.com/office/word/2010/wordprocessingShape" mc:Ignorable="w14 wp14">
+<w:styles xmlns:wpc="http://schemas.microsoft.com/office/word/2010/wordprocessingCanvas" xmlns:mc="http://schemas.openxmlformats.org/markup-compatibility/2006" xmlns:o="urn:schemas-microsoft-com:office:office" xmlns:r="http://schemas.openxmlformats.org/officeDocument/2006/relationships" xmlns:m="http://schemas.openxmlformats.org/officeDocument/2006/math" xmlns:v="urn:schemas-microsoft-com:vml" xmlns:wp14="http://schemas.microsoft.com/office/word/2010/wordprocessingDrawing" xmlns:wp="http://schemas.openxmlformats.org/drawingml/2006/wordprocessingDrawing" xmlns:w10="urn:schemas-microsoft-com:office:word" xmlns:w="http://schemas.openxmlformats.org/wordprocessingml/2006/main" xmlns:w14="http://schemas.microsoft.com/office/word/2010/wordml" xmlns:wpg="http://schemas.microsoft.com/office/word/2010/wordprocessingGroup" xmlns:wpi="http://schemas.microsoft.com/office/word/2010/wordprocessingInk" xmlns:wne="http://schemas.microsoft.com/office/word/2006/wordml" xmlns:wps="http://schemas.microsoft.com/office/word/2010/wordprocessingShape" mc:Ignorable="w14 wp14">
   <w:docDefaults>
     <w:rPrDefault>
       <w:rPr>
@@ -593,7 +673,7 @@
     </w:rPrDefault>
     <w:pPrDefault/>
   </w:docDefaults>
-  <w:latentStyles w:defLockedState="0" w:defUIPriority="99" w:defSemiHidden="1" w:defUnhideWhenUsed="1" w:defQFormat="0" w:count="276">
+  <w:latentStyles w:defLockedState="0" w:defUIPriority="99" w:defSemiHidden="1" w:defUnhideWhenUsed="1" w:defQFormat="0" w:count="267">
     <w:lsdException w:name="Normal" w:semiHidden="0" w:uiPriority="0" w:unhideWhenUsed="0" w:qFormat="1"/>
     <w:lsdException w:name="heading 1" w:semiHidden="0" w:uiPriority="9" w:unhideWhenUsed="0" w:qFormat="1"/>
     <w:lsdException w:name="heading 2" w:uiPriority="9" w:qFormat="1"/>

</xml_diff>